<commit_message>
Sergio: Cambios gran caso de uso, especificaciones Depositos y algunas otras
Les remiti un email con lo que faltaría especificar
</commit_message>
<xml_diff>
--- a/04 - Diagramas de Casos de Uso/Caso de Uso - Compra de materia prima en central.docx
+++ b/04 - Diagramas de Casos de Uso/Caso de Uso - Compra de materia prima en central.docx
@@ -45,8 +45,17 @@
           <w:sz w:val="24"/>
           <w:szCs w:val="24"/>
         </w:rPr>
-        <w:t>: XXXXX (compra de ventas en sucursal)</w:t>
-      </w:r>
+        <w:t xml:space="preserve">: </w:t>
+      </w:r>
+      <w:r>
+        <w:rPr>
+          <w:sz w:val="24"/>
+          <w:szCs w:val="24"/>
+        </w:rPr>
+        <w:t>Stock</w:t>
+      </w:r>
+      <w:bookmarkStart w:id="0" w:name="_GoBack"/>
+      <w:bookmarkEnd w:id="0"/>
     </w:p>
     <w:p>
       <w:r>
@@ -88,8 +97,6 @@
         </w:rPr>
         <w:t xml:space="preserve"> de la misma”</w:t>
       </w:r>
-      <w:bookmarkStart w:id="0" w:name="_GoBack"/>
-      <w:bookmarkEnd w:id="0"/>
     </w:p>
     <w:p/>
     <w:p>

</xml_diff>